<commit_message>
SRS Adjustment Faktur done
</commit_message>
<xml_diff>
--- a/Docs/SRS.SI.AMS.SPL - Adjustment Faktur.docx
+++ b/Docs/SRS.SI.AMS.SPL - Adjustment Faktur.docx
@@ -505,9 +505,9 @@
       <w:r>
         <w:drawing>
           <wp:inline distT="0" distB="0" distL="114300" distR="114300">
-            <wp:extent cx="6524625" cy="3486150"/>
+            <wp:extent cx="6562725" cy="3009900"/>
             <wp:effectExtent l="0" t="0" r="9525" b="0"/>
-            <wp:docPr id="6" name="Picture 2"/>
+            <wp:docPr id="3" name="Picture 1"/>
             <wp:cNvGraphicFramePr>
               <a:graphicFrameLocks xmlns:a="http://schemas.openxmlformats.org/drawingml/2006/main" noChangeAspect="1"/>
             </wp:cNvGraphicFramePr>
@@ -515,7 +515,7 @@
               <a:graphicData uri="http://schemas.openxmlformats.org/drawingml/2006/picture">
                 <pic:pic xmlns:pic="http://schemas.openxmlformats.org/drawingml/2006/picture">
                   <pic:nvPicPr>
-                    <pic:cNvPr id="6" name="Picture 2"/>
+                    <pic:cNvPr id="3" name="Picture 1"/>
                     <pic:cNvPicPr>
                       <a:picLocks noChangeAspect="1"/>
                     </pic:cNvPicPr>
@@ -529,7 +529,7 @@
                   <pic:spPr>
                     <a:xfrm>
                       <a:off x="0" y="0"/>
-                      <a:ext cx="6524625" cy="3486150"/>
+                      <a:ext cx="6562725" cy="3009900"/>
                     </a:xfrm>
                     <a:prstGeom prst="rect">
                       <a:avLst/>
@@ -545,6 +545,8 @@
           </wp:inline>
         </w:drawing>
       </w:r>
+      <w:bookmarkStart w:id="2" w:name="_GoBack"/>
+      <w:bookmarkEnd w:id="2"/>
       <w:r>
         <w:br w:type="page"/>
       </w:r>
@@ -766,8 +768,6 @@
           </wp:inline>
         </w:drawing>
       </w:r>
-      <w:bookmarkStart w:id="2" w:name="_GoBack"/>
-      <w:bookmarkEnd w:id="2"/>
     </w:p>
     <w:p/>
     <w:p>
@@ -869,16 +869,23 @@
           <w:lang w:val="en-US"/>
         </w:rPr>
         <w:tab/>
-        <w:t/>
-      </w:r>
-      <w:r>
-        <w:rPr>
-          <w:rFonts w:hint="default"/>
-          <w:b w:val="0"/>
-          <w:bCs/>
-          <w:lang w:val="en-US"/>
-        </w:rPr>
-        <w:tab/>
+      </w:r>
+      <w:r>
+        <w:rPr>
+          <w:rFonts w:hint="default"/>
+          <w:b w:val="0"/>
+          <w:bCs/>
+          <w:lang w:val="en-US"/>
+        </w:rPr>
+        <w:tab/>
+      </w:r>
+      <w:r>
+        <w:rPr>
+          <w:rFonts w:hint="default"/>
+          <w:b w:val="0"/>
+          <w:bCs/>
+          <w:lang w:val="en-US"/>
+        </w:rPr>
         <w:t>: List of AdjustmentFakturItem</w:t>
       </w:r>
     </w:p>
@@ -1605,6 +1612,14 @@
           <w:lang w:val="en-US"/>
         </w:rPr>
         <w:tab/>
+      </w:r>
+      <w:r>
+        <w:rPr>
+          <w:rFonts w:hint="default"/>
+          <w:b w:val="0"/>
+          <w:bCs/>
+          <w:lang w:val="en-US"/>
+        </w:rPr>
         <w:t>: TModSupplierMG;</w:t>
       </w:r>
     </w:p>
@@ -1713,66 +1728,68 @@
           <w:lang w:val="en-US"/>
         </w:rPr>
         <w:tab/>
-        <w:t/>
-      </w:r>
-      <w:r>
-        <w:rPr>
-          <w:rFonts w:hint="default"/>
-          <w:b w:val="0"/>
-          <w:bCs/>
-          <w:lang w:val="en-US"/>
-        </w:rPr>
-        <w:tab/>
-        <w:t/>
-      </w:r>
-      <w:r>
-        <w:rPr>
-          <w:rFonts w:hint="default"/>
-          <w:b w:val="0"/>
-          <w:bCs/>
-          <w:lang w:val="en-US"/>
-        </w:rPr>
-        <w:tab/>
-        <w:t/>
-      </w:r>
-      <w:r>
-        <w:rPr>
-          <w:rFonts w:hint="default"/>
-          <w:b w:val="0"/>
-          <w:bCs/>
-          <w:lang w:val="en-US"/>
-        </w:rPr>
-        <w:tab/>
-        <w:t/>
-      </w:r>
-      <w:r>
-        <w:rPr>
-          <w:rFonts w:hint="default"/>
-          <w:b w:val="0"/>
-          <w:bCs/>
-          <w:lang w:val="en-US"/>
-        </w:rPr>
-        <w:tab/>
-        <w:t/>
-      </w:r>
-      <w:r>
-        <w:rPr>
-          <w:rFonts w:hint="default"/>
-          <w:b w:val="0"/>
-          <w:bCs/>
-          <w:lang w:val="en-US"/>
-        </w:rPr>
-        <w:tab/>
-        <w:t/>
-      </w:r>
-      <w:r>
-        <w:rPr>
-          <w:rFonts w:hint="default"/>
-          <w:b w:val="0"/>
-          <w:bCs/>
-          <w:lang w:val="en-US"/>
-        </w:rPr>
-        <w:tab/>
+      </w:r>
+      <w:r>
+        <w:rPr>
+          <w:rFonts w:hint="default"/>
+          <w:b w:val="0"/>
+          <w:bCs/>
+          <w:lang w:val="en-US"/>
+        </w:rPr>
+        <w:tab/>
+      </w:r>
+      <w:r>
+        <w:rPr>
+          <w:rFonts w:hint="default"/>
+          <w:b w:val="0"/>
+          <w:bCs/>
+          <w:lang w:val="en-US"/>
+        </w:rPr>
+        <w:tab/>
+      </w:r>
+      <w:r>
+        <w:rPr>
+          <w:rFonts w:hint="default"/>
+          <w:b w:val="0"/>
+          <w:bCs/>
+          <w:lang w:val="en-US"/>
+        </w:rPr>
+        <w:tab/>
+      </w:r>
+      <w:r>
+        <w:rPr>
+          <w:rFonts w:hint="default"/>
+          <w:b w:val="0"/>
+          <w:bCs/>
+          <w:lang w:val="en-US"/>
+        </w:rPr>
+        <w:tab/>
+      </w:r>
+      <w:r>
+        <w:rPr>
+          <w:rFonts w:hint="default"/>
+          <w:b w:val="0"/>
+          <w:bCs/>
+          <w:lang w:val="en-US"/>
+        </w:rPr>
+        <w:tab/>
+      </w:r>
+      <w:r>
+        <w:rPr>
+          <w:rFonts w:hint="default"/>
+          <w:b w:val="0"/>
+          <w:bCs/>
+          <w:lang w:val="en-US"/>
+        </w:rPr>
+        <w:tab/>
+      </w:r>
+      <w:r>
+        <w:rPr>
+          <w:rFonts w:hint="default"/>
+          <w:b w:val="0"/>
+          <w:bCs/>
+          <w:lang w:val="en-US"/>
+        </w:rPr>
         <w:t xml:space="preserve">  ADJFAK_PPNBM;</w:t>
       </w:r>
     </w:p>
@@ -1815,26 +1832,32 @@
           <w:lang w:val="en-US"/>
         </w:rPr>
         <w:tab/>
-        <w:t/>
-      </w:r>
-      <w:r>
-        <w:rPr>
-          <w:rFonts w:hint="default"/>
-          <w:b w:val="0"/>
-          <w:bCs/>
-          <w:lang w:val="en-US"/>
-        </w:rPr>
-        <w:tab/>
-        <w:t/>
-      </w:r>
-      <w:r>
-        <w:rPr>
-          <w:rFonts w:hint="default"/>
-          <w:b w:val="0"/>
-          <w:bCs/>
-          <w:lang w:val="en-US"/>
-        </w:rPr>
-        <w:tab/>
+      </w:r>
+      <w:r>
+        <w:rPr>
+          <w:rFonts w:hint="default"/>
+          <w:b w:val="0"/>
+          <w:bCs/>
+          <w:lang w:val="en-US"/>
+        </w:rPr>
+        <w:tab/>
+      </w:r>
+      <w:r>
+        <w:rPr>
+          <w:rFonts w:hint="default"/>
+          <w:b w:val="0"/>
+          <w:bCs/>
+          <w:lang w:val="en-US"/>
+        </w:rPr>
+        <w:tab/>
+      </w:r>
+      <w:r>
+        <w:rPr>
+          <w:rFonts w:hint="default"/>
+          <w:b w:val="0"/>
+          <w:bCs/>
+          <w:lang w:val="en-US"/>
+        </w:rPr>
         <w:t>: TModUnit;</w:t>
       </w:r>
     </w:p>
@@ -2466,30 +2489,33 @@
           <w:lang w:val="en-US"/>
         </w:rPr>
         <w:tab/>
-        <w:t/>
-      </w:r>
-      <w:r>
-        <w:rPr>
-          <w:rFonts w:hint="default"/>
-          <w:lang w:val="en-US"/>
-        </w:rPr>
-        <w:tab/>
-        <w:t/>
-      </w:r>
-      <w:r>
-        <w:rPr>
-          <w:rFonts w:hint="default"/>
-          <w:lang w:val="en-US"/>
-        </w:rPr>
-        <w:tab/>
-        <w:t/>
-      </w:r>
-      <w:r>
-        <w:rPr>
-          <w:rFonts w:hint="default"/>
-          <w:lang w:val="en-US"/>
-        </w:rPr>
-        <w:tab/>
+      </w:r>
+      <w:r>
+        <w:rPr>
+          <w:rFonts w:hint="default"/>
+          <w:lang w:val="en-US"/>
+        </w:rPr>
+        <w:tab/>
+      </w:r>
+      <w:r>
+        <w:rPr>
+          <w:rFonts w:hint="default"/>
+          <w:lang w:val="en-US"/>
+        </w:rPr>
+        <w:tab/>
+      </w:r>
+      <w:r>
+        <w:rPr>
+          <w:rFonts w:hint="default"/>
+          <w:lang w:val="en-US"/>
+        </w:rPr>
+        <w:tab/>
+      </w:r>
+      <w:r>
+        <w:rPr>
+          <w:rFonts w:hint="default"/>
+          <w:lang w:val="en-US"/>
+        </w:rPr>
         <w:t>: TModSatuan</w:t>
       </w:r>
     </w:p>
@@ -2522,14 +2548,19 @@
           <w:lang w:val="en-US"/>
         </w:rPr>
         <w:tab/>
-        <w:t/>
-      </w:r>
-      <w:r>
-        <w:rPr>
-          <w:rFonts w:hint="default"/>
-          <w:lang w:val="en-US"/>
-        </w:rPr>
-        <w:tab/>
+      </w:r>
+      <w:r>
+        <w:rPr>
+          <w:rFonts w:hint="default"/>
+          <w:lang w:val="en-US"/>
+        </w:rPr>
+        <w:tab/>
+      </w:r>
+      <w:r>
+        <w:rPr>
+          <w:rFonts w:hint="default"/>
+          <w:lang w:val="en-US"/>
+        </w:rPr>
         <w:t>: AFD_PRICE - AFD_DISC;</w:t>
       </w:r>
     </w:p>
@@ -2560,22 +2591,26 @@
           <w:lang w:val="en-US"/>
         </w:rPr>
         <w:tab/>
-        <w:t/>
-      </w:r>
-      <w:r>
-        <w:rPr>
-          <w:rFonts w:hint="default"/>
-          <w:lang w:val="en-US"/>
-        </w:rPr>
-        <w:tab/>
-        <w:t/>
-      </w:r>
-      <w:r>
-        <w:rPr>
-          <w:rFonts w:hint="default"/>
-          <w:lang w:val="en-US"/>
-        </w:rPr>
-        <w:tab/>
+      </w:r>
+      <w:r>
+        <w:rPr>
+          <w:rFonts w:hint="default"/>
+          <w:lang w:val="en-US"/>
+        </w:rPr>
+        <w:tab/>
+      </w:r>
+      <w:r>
+        <w:rPr>
+          <w:rFonts w:hint="default"/>
+          <w:lang w:val="en-US"/>
+        </w:rPr>
+        <w:tab/>
+      </w:r>
+      <w:r>
+        <w:rPr>
+          <w:rFonts w:hint="default"/>
+          <w:lang w:val="en-US"/>
+        </w:rPr>
         <w:t>: AFD_VAL_ADJ_AFTER_DISC * 10%;</w:t>
       </w:r>
     </w:p>
@@ -2606,14 +2641,19 @@
           <w:lang w:val="en-US"/>
         </w:rPr>
         <w:tab/>
-        <w:t/>
-      </w:r>
-      <w:r>
-        <w:rPr>
-          <w:rFonts w:hint="default"/>
-          <w:lang w:val="en-US"/>
-        </w:rPr>
-        <w:tab/>
+      </w:r>
+      <w:r>
+        <w:rPr>
+          <w:rFonts w:hint="default"/>
+          <w:lang w:val="en-US"/>
+        </w:rPr>
+        <w:tab/>
+      </w:r>
+      <w:r>
+        <w:rPr>
+          <w:rFonts w:hint="default"/>
+          <w:lang w:val="en-US"/>
+        </w:rPr>
         <w:t>: 0;</w:t>
       </w:r>
     </w:p>
@@ -2644,14 +2684,19 @@
           <w:lang w:val="en-US"/>
         </w:rPr>
         <w:tab/>
-        <w:t/>
-      </w:r>
-      <w:r>
-        <w:rPr>
-          <w:rFonts w:hint="default"/>
-          <w:lang w:val="en-US"/>
-        </w:rPr>
-        <w:tab/>
+      </w:r>
+      <w:r>
+        <w:rPr>
+          <w:rFonts w:hint="default"/>
+          <w:lang w:val="en-US"/>
+        </w:rPr>
+        <w:tab/>
+      </w:r>
+      <w:r>
+        <w:rPr>
+          <w:rFonts w:hint="default"/>
+          <w:lang w:val="en-US"/>
+        </w:rPr>
         <w:t>: AFD_QTY * (AFD_VAL_ADJ_AFTER_DISC + AFD_VAL_PPN);</w:t>
       </w:r>
     </w:p>
@@ -2674,20 +2719,6 @@
         <w:pStyle w:val="35"/>
         <w:numPr>
           <w:ilvl w:val="0"/>
-          <w:numId w:val="0"/>
-        </w:numPr>
-        <w:ind w:left="1530" w:leftChars="0"/>
-        <w:jc w:val="left"/>
-        <w:rPr>
-          <w:rFonts w:hint="default"/>
-        </w:rPr>
-      </w:pPr>
-    </w:p>
-    <w:p>
-      <w:pPr>
-        <w:pStyle w:val="35"/>
-        <w:numPr>
-          <w:ilvl w:val="0"/>
           <w:numId w:val="6"/>
         </w:numPr>
         <w:ind w:left="1530"/>
@@ -2703,6 +2734,7 @@
       <w:pPr>
         <w:pStyle w:val="35"/>
         <w:numPr>
+          <w:ilvl w:val="0"/>
           <w:numId w:val="0"/>
         </w:numPr>
         <w:ind w:left="720" w:leftChars="0" w:firstLine="720" w:firstLineChars="0"/>

</xml_diff>